<commit_message>
Añadida conclusión al testing report Student2
</commit_message>
<xml_diff>
--- a/reports/Student#2/Testing Report.docx
+++ b/reports/Student#2/Testing Report.docx
@@ -59,6 +59,7 @@
       </w:pPr>
       <w:bookmarkStart w:id="0" w:name="_Toc199168022"/>
       <w:bookmarkStart w:id="1" w:name="_Toc199168045"/>
+      <w:bookmarkStart w:id="2" w:name="_Toc199185724"/>
       <w:proofErr w:type="spellStart"/>
       <w:r>
         <w:rPr>
@@ -83,6 +84,7 @@
       </w:r>
       <w:bookmarkEnd w:id="0"/>
       <w:bookmarkEnd w:id="1"/>
+      <w:bookmarkEnd w:id="2"/>
     </w:p>
     <w:p>
       <w:pPr>
@@ -104,7 +106,7 @@
           <w:lang w:eastAsia="es-ES"/>
         </w:rPr>
         <w:drawing>
-          <wp:anchor distT="0" distB="0" distL="114300" distR="114300" simplePos="0" relativeHeight="251659264" behindDoc="0" locked="0" layoutInCell="1" allowOverlap="1" wp14:anchorId="60409D6E" wp14:editId="29E4774E">
+          <wp:anchor distT="0" distB="0" distL="114300" distR="114300" simplePos="0" relativeHeight="251659264" behindDoc="0" locked="0" layoutInCell="1" allowOverlap="1" wp14:anchorId="1F42D3C7" wp14:editId="61C34664">
             <wp:simplePos x="0" y="0"/>
             <wp:positionH relativeFrom="margin">
               <wp:align>right</wp:align>
@@ -244,15 +246,16 @@
           <w:szCs w:val="36"/>
         </w:rPr>
       </w:pPr>
-      <w:bookmarkStart w:id="2" w:name="_Toc191326195"/>
-      <w:bookmarkStart w:id="3" w:name="_Toc191326946"/>
-      <w:bookmarkStart w:id="4" w:name="_Toc191327416"/>
-      <w:bookmarkStart w:id="5" w:name="_Toc235800414"/>
-      <w:bookmarkStart w:id="6" w:name="_Toc191377314"/>
-      <w:bookmarkStart w:id="7" w:name="_Toc191462741"/>
-      <w:bookmarkStart w:id="8" w:name="_Toc192156770"/>
-      <w:bookmarkStart w:id="9" w:name="_Toc199168023"/>
-      <w:bookmarkStart w:id="10" w:name="_Toc199168046"/>
+      <w:bookmarkStart w:id="3" w:name="_Toc191326195"/>
+      <w:bookmarkStart w:id="4" w:name="_Toc191326946"/>
+      <w:bookmarkStart w:id="5" w:name="_Toc191327416"/>
+      <w:bookmarkStart w:id="6" w:name="_Toc235800414"/>
+      <w:bookmarkStart w:id="7" w:name="_Toc191377314"/>
+      <w:bookmarkStart w:id="8" w:name="_Toc191462741"/>
+      <w:bookmarkStart w:id="9" w:name="_Toc192156770"/>
+      <w:bookmarkStart w:id="10" w:name="_Toc199168023"/>
+      <w:bookmarkStart w:id="11" w:name="_Toc199168046"/>
+      <w:bookmarkStart w:id="12" w:name="_Toc199185725"/>
       <w:r>
         <w:rPr>
           <w:b/>
@@ -263,7 +266,6 @@
         </w:rPr>
         <w:t>Integrante</w:t>
       </w:r>
-      <w:bookmarkEnd w:id="2"/>
       <w:bookmarkEnd w:id="3"/>
       <w:bookmarkEnd w:id="4"/>
       <w:bookmarkEnd w:id="5"/>
@@ -272,6 +274,8 @@
       <w:bookmarkEnd w:id="8"/>
       <w:bookmarkEnd w:id="9"/>
       <w:bookmarkEnd w:id="10"/>
+      <w:bookmarkEnd w:id="11"/>
+      <w:bookmarkEnd w:id="12"/>
     </w:p>
     <w:p>
       <w:pPr>
@@ -316,15 +320,16 @@
           <w:szCs w:val="36"/>
         </w:rPr>
       </w:pPr>
-      <w:bookmarkStart w:id="11" w:name="_Toc191326196"/>
-      <w:bookmarkStart w:id="12" w:name="_Toc191326947"/>
-      <w:bookmarkStart w:id="13" w:name="_Toc191327417"/>
-      <w:bookmarkStart w:id="14" w:name="_Toc397963587"/>
-      <w:bookmarkStart w:id="15" w:name="_Toc191377315"/>
-      <w:bookmarkStart w:id="16" w:name="_Toc191462742"/>
-      <w:bookmarkStart w:id="17" w:name="_Toc192156771"/>
-      <w:bookmarkStart w:id="18" w:name="_Toc199168024"/>
-      <w:bookmarkStart w:id="19" w:name="_Toc199168047"/>
+      <w:bookmarkStart w:id="13" w:name="_Toc191326196"/>
+      <w:bookmarkStart w:id="14" w:name="_Toc191326947"/>
+      <w:bookmarkStart w:id="15" w:name="_Toc191327417"/>
+      <w:bookmarkStart w:id="16" w:name="_Toc397963587"/>
+      <w:bookmarkStart w:id="17" w:name="_Toc191377315"/>
+      <w:bookmarkStart w:id="18" w:name="_Toc191462742"/>
+      <w:bookmarkStart w:id="19" w:name="_Toc192156771"/>
+      <w:bookmarkStart w:id="20" w:name="_Toc199168024"/>
+      <w:bookmarkStart w:id="21" w:name="_Toc199168047"/>
+      <w:bookmarkStart w:id="22" w:name="_Toc199185726"/>
       <w:r>
         <w:rPr>
           <w:b/>
@@ -335,8 +340,6 @@
         </w:rPr>
         <w:t>Repositorio</w:t>
       </w:r>
-      <w:bookmarkEnd w:id="11"/>
-      <w:bookmarkEnd w:id="12"/>
       <w:bookmarkEnd w:id="13"/>
       <w:bookmarkEnd w:id="14"/>
       <w:bookmarkEnd w:id="15"/>
@@ -344,6 +347,9 @@
       <w:bookmarkEnd w:id="17"/>
       <w:bookmarkEnd w:id="18"/>
       <w:bookmarkEnd w:id="19"/>
+      <w:bookmarkEnd w:id="20"/>
+      <w:bookmarkEnd w:id="21"/>
+      <w:bookmarkEnd w:id="22"/>
     </w:p>
     <w:p>
       <w:pPr>
@@ -437,13 +443,14 @@
           <w:szCs w:val="40"/>
         </w:rPr>
       </w:pPr>
-      <w:bookmarkStart w:id="20" w:name="_Toc191327418"/>
-      <w:bookmarkStart w:id="21" w:name="_Toc1330591475"/>
-      <w:bookmarkStart w:id="22" w:name="_Toc191377316"/>
-      <w:bookmarkStart w:id="23" w:name="_Toc191462743"/>
-      <w:bookmarkStart w:id="24" w:name="_Toc192156772"/>
-      <w:bookmarkStart w:id="25" w:name="_Toc199168025"/>
-      <w:bookmarkStart w:id="26" w:name="_Toc199168048"/>
+      <w:bookmarkStart w:id="23" w:name="_Toc191327418"/>
+      <w:bookmarkStart w:id="24" w:name="_Toc1330591475"/>
+      <w:bookmarkStart w:id="25" w:name="_Toc191377316"/>
+      <w:bookmarkStart w:id="26" w:name="_Toc191462743"/>
+      <w:bookmarkStart w:id="27" w:name="_Toc192156772"/>
+      <w:bookmarkStart w:id="28" w:name="_Toc199168025"/>
+      <w:bookmarkStart w:id="29" w:name="_Toc199168048"/>
+      <w:bookmarkStart w:id="30" w:name="_Toc199185727"/>
       <w:r>
         <w:rPr>
           <w:b/>
@@ -455,17 +462,18 @@
         <w:lastRenderedPageBreak/>
         <w:t>ÍNDICE</w:t>
       </w:r>
-      <w:bookmarkEnd w:id="20"/>
-      <w:bookmarkEnd w:id="21"/>
-      <w:bookmarkEnd w:id="22"/>
       <w:bookmarkEnd w:id="23"/>
       <w:bookmarkEnd w:id="24"/>
       <w:bookmarkEnd w:id="25"/>
       <w:bookmarkEnd w:id="26"/>
+      <w:bookmarkEnd w:id="27"/>
+      <w:bookmarkEnd w:id="28"/>
+      <w:bookmarkEnd w:id="29"/>
+      <w:bookmarkEnd w:id="30"/>
     </w:p>
     <w:sdt>
       <w:sdtPr>
-        <w:id w:val="-1398585352"/>
+        <w:id w:val="105623460"/>
         <w:docPartObj>
           <w:docPartGallery w:val="Table of Contents"/>
           <w:docPartUnique/>
@@ -531,7 +539,7 @@
               <w14:ligatures w14:val="none"/>
             </w:rPr>
           </w:pPr>
-          <w:hyperlink w:anchor="_Toc199168049" w:history="1">
+          <w:hyperlink w:anchor="_Toc199185728" w:history="1">
             <w:r>
               <w:rPr>
                 <w:rStyle w:val="Hipervnculo"/>
@@ -558,7 +566,7 @@
                 <w:noProof/>
                 <w:webHidden/>
               </w:rPr>
-              <w:instrText xml:space="preserve"> PAGEREF _Toc199168049 \h </w:instrText>
+              <w:instrText xml:space="preserve"> PAGEREF _Toc199185728 \h </w:instrText>
             </w:r>
             <w:r>
               <w:rPr>
@@ -578,7 +586,7 @@
                 <w:noProof/>
                 <w:webHidden/>
               </w:rPr>
-              <w:t>2</w:t>
+              <w:t>3</w:t>
             </w:r>
             <w:r>
               <w:rPr>
@@ -603,7 +611,7 @@
               <w14:ligatures w14:val="none"/>
             </w:rPr>
           </w:pPr>
-          <w:hyperlink w:anchor="_Toc199168050" w:history="1">
+          <w:hyperlink w:anchor="_Toc199185729" w:history="1">
             <w:r>
               <w:rPr>
                 <w:rStyle w:val="Hipervnculo"/>
@@ -630,7 +638,7 @@
                 <w:noProof/>
                 <w:webHidden/>
               </w:rPr>
-              <w:instrText xml:space="preserve"> PAGEREF _Toc199168050 \h </w:instrText>
+              <w:instrText xml:space="preserve"> PAGEREF _Toc199185729 \h </w:instrText>
             </w:r>
             <w:r>
               <w:rPr>
@@ -650,7 +658,7 @@
                 <w:noProof/>
                 <w:webHidden/>
               </w:rPr>
-              <w:t>2</w:t>
+              <w:t>3</w:t>
             </w:r>
             <w:r>
               <w:rPr>
@@ -675,7 +683,7 @@
               <w14:ligatures w14:val="none"/>
             </w:rPr>
           </w:pPr>
-          <w:hyperlink w:anchor="_Toc199168051" w:history="1">
+          <w:hyperlink w:anchor="_Toc199185730" w:history="1">
             <w:r>
               <w:rPr>
                 <w:rStyle w:val="Hipervnculo"/>
@@ -702,7 +710,7 @@
                 <w:noProof/>
                 <w:webHidden/>
               </w:rPr>
-              <w:instrText xml:space="preserve"> PAGEREF _Toc199168051 \h </w:instrText>
+              <w:instrText xml:space="preserve"> PAGEREF _Toc199185730 \h </w:instrText>
             </w:r>
             <w:r>
               <w:rPr>
@@ -722,7 +730,7 @@
                 <w:noProof/>
                 <w:webHidden/>
               </w:rPr>
-              <w:t>3</w:t>
+              <w:t>4</w:t>
             </w:r>
             <w:r>
               <w:rPr>
@@ -747,7 +755,7 @@
               <w14:ligatures w14:val="none"/>
             </w:rPr>
           </w:pPr>
-          <w:hyperlink w:anchor="_Toc199168052" w:history="1">
+          <w:hyperlink w:anchor="_Toc199185731" w:history="1">
             <w:r>
               <w:rPr>
                 <w:rStyle w:val="Hipervnculo"/>
@@ -774,7 +782,7 @@
                 <w:noProof/>
                 <w:webHidden/>
               </w:rPr>
-              <w:instrText xml:space="preserve"> PAGEREF _Toc199168052 \h </w:instrText>
+              <w:instrText xml:space="preserve"> PAGEREF _Toc199185731 \h </w:instrText>
             </w:r>
             <w:r>
               <w:rPr>
@@ -819,7 +827,7 @@
               <w14:ligatures w14:val="none"/>
             </w:rPr>
           </w:pPr>
-          <w:hyperlink w:anchor="_Toc199168053" w:history="1">
+          <w:hyperlink w:anchor="_Toc199185732" w:history="1">
             <w:r>
               <w:rPr>
                 <w:rStyle w:val="Hipervnculo"/>
@@ -846,7 +854,7 @@
                 <w:noProof/>
                 <w:webHidden/>
               </w:rPr>
-              <w:instrText xml:space="preserve"> PAGEREF _Toc199168053 \h </w:instrText>
+              <w:instrText xml:space="preserve"> PAGEREF _Toc199185732 \h </w:instrText>
             </w:r>
             <w:r>
               <w:rPr>
@@ -891,7 +899,7 @@
               <w14:ligatures w14:val="none"/>
             </w:rPr>
           </w:pPr>
-          <w:hyperlink w:anchor="_Toc199168054" w:history="1">
+          <w:hyperlink w:anchor="_Toc199185733" w:history="1">
             <w:r>
               <w:rPr>
                 <w:rStyle w:val="Hipervnculo"/>
@@ -918,7 +926,7 @@
                 <w:noProof/>
                 <w:webHidden/>
               </w:rPr>
-              <w:instrText xml:space="preserve"> PAGEREF _Toc199168054 \h </w:instrText>
+              <w:instrText xml:space="preserve"> PAGEREF _Toc199185733 \h </w:instrText>
             </w:r>
             <w:r>
               <w:rPr>
@@ -963,7 +971,7 @@
               <w14:ligatures w14:val="none"/>
             </w:rPr>
           </w:pPr>
-          <w:hyperlink w:anchor="_Toc199168055" w:history="1">
+          <w:hyperlink w:anchor="_Toc199185734" w:history="1">
             <w:r>
               <w:rPr>
                 <w:rStyle w:val="Hipervnculo"/>
@@ -990,7 +998,7 @@
                 <w:noProof/>
                 <w:webHidden/>
               </w:rPr>
-              <w:instrText xml:space="preserve"> PAGEREF _Toc199168055 \h </w:instrText>
+              <w:instrText xml:space="preserve"> PAGEREF _Toc199185734 \h </w:instrText>
             </w:r>
             <w:r>
               <w:rPr>
@@ -1035,7 +1043,7 @@
               <w14:ligatures w14:val="none"/>
             </w:rPr>
           </w:pPr>
-          <w:hyperlink w:anchor="_Toc199168056" w:history="1">
+          <w:hyperlink w:anchor="_Toc199185735" w:history="1">
             <w:r>
               <w:rPr>
                 <w:rStyle w:val="Hipervnculo"/>
@@ -1062,7 +1070,7 @@
                 <w:noProof/>
                 <w:webHidden/>
               </w:rPr>
-              <w:instrText xml:space="preserve"> PAGEREF _Toc199168056 \h </w:instrText>
+              <w:instrText xml:space="preserve"> PAGEREF _Toc199185735 \h </w:instrText>
             </w:r>
             <w:r>
               <w:rPr>
@@ -1107,7 +1115,7 @@
               <w14:ligatures w14:val="none"/>
             </w:rPr>
           </w:pPr>
-          <w:hyperlink w:anchor="_Toc199168057" w:history="1">
+          <w:hyperlink w:anchor="_Toc199185736" w:history="1">
             <w:r>
               <w:rPr>
                 <w:rStyle w:val="Hipervnculo"/>
@@ -1134,7 +1142,7 @@
                 <w:noProof/>
                 <w:webHidden/>
               </w:rPr>
-              <w:instrText xml:space="preserve"> PAGEREF _Toc199168057 \h </w:instrText>
+              <w:instrText xml:space="preserve"> PAGEREF _Toc199185736 \h </w:instrText>
             </w:r>
             <w:r>
               <w:rPr>
@@ -1179,7 +1187,7 @@
               <w14:ligatures w14:val="none"/>
             </w:rPr>
           </w:pPr>
-          <w:hyperlink w:anchor="_Toc199168058" w:history="1">
+          <w:hyperlink w:anchor="_Toc199185737" w:history="1">
             <w:r>
               <w:rPr>
                 <w:rStyle w:val="Hipervnculo"/>
@@ -1206,7 +1214,7 @@
                 <w:noProof/>
                 <w:webHidden/>
               </w:rPr>
-              <w:instrText xml:space="preserve"> PAGEREF _Toc199168058 \h </w:instrText>
+              <w:instrText xml:space="preserve"> PAGEREF _Toc199185737 \h </w:instrText>
             </w:r>
             <w:r>
               <w:rPr>
@@ -1251,7 +1259,7 @@
               <w14:ligatures w14:val="none"/>
             </w:rPr>
           </w:pPr>
-          <w:hyperlink w:anchor="_Toc199168059" w:history="1">
+          <w:hyperlink w:anchor="_Toc199185738" w:history="1">
             <w:r>
               <w:rPr>
                 <w:rStyle w:val="Hipervnculo"/>
@@ -1278,7 +1286,7 @@
                 <w:noProof/>
                 <w:webHidden/>
               </w:rPr>
-              <w:instrText xml:space="preserve"> PAGEREF _Toc199168059 \h </w:instrText>
+              <w:instrText xml:space="preserve"> PAGEREF _Toc199185738 \h </w:instrText>
             </w:r>
             <w:r>
               <w:rPr>
@@ -1323,7 +1331,7 @@
               <w14:ligatures w14:val="none"/>
             </w:rPr>
           </w:pPr>
-          <w:hyperlink w:anchor="_Toc199168060" w:history="1">
+          <w:hyperlink w:anchor="_Toc199185739" w:history="1">
             <w:r>
               <w:rPr>
                 <w:rStyle w:val="Hipervnculo"/>
@@ -1350,7 +1358,7 @@
                 <w:noProof/>
                 <w:webHidden/>
               </w:rPr>
-              <w:instrText xml:space="preserve"> PAGEREF _Toc199168060 \h </w:instrText>
+              <w:instrText xml:space="preserve"> PAGEREF _Toc199185739 \h </w:instrText>
             </w:r>
             <w:r>
               <w:rPr>
@@ -1395,13 +1403,13 @@
               <w14:ligatures w14:val="none"/>
             </w:rPr>
           </w:pPr>
-          <w:hyperlink w:anchor="_Toc199168061" w:history="1">
+          <w:hyperlink w:anchor="_Toc199185740" w:history="1">
             <w:r>
               <w:rPr>
                 <w:rStyle w:val="Hipervnculo"/>
                 <w:noProof/>
               </w:rPr>
-              <w:t>Bibliografía</w:t>
+              <w:t>Conclusión</w:t>
             </w:r>
             <w:r>
               <w:rPr>
@@ -1422,7 +1430,7 @@
                 <w:noProof/>
                 <w:webHidden/>
               </w:rPr>
-              <w:instrText xml:space="preserve"> PAGEREF _Toc199168061 \h </w:instrText>
+              <w:instrText xml:space="preserve"> PAGEREF _Toc199185740 \h </w:instrText>
             </w:r>
             <w:r>
               <w:rPr>
@@ -1443,6 +1451,78 @@
                 <w:webHidden/>
               </w:rPr>
               <w:t>16</w:t>
+            </w:r>
+            <w:r>
+              <w:rPr>
+                <w:noProof/>
+                <w:webHidden/>
+              </w:rPr>
+              <w:fldChar w:fldCharType="end"/>
+            </w:r>
+          </w:hyperlink>
+        </w:p>
+        <w:p>
+          <w:pPr>
+            <w:pStyle w:val="TDC1"/>
+            <w:tabs>
+              <w:tab w:val="right" w:leader="dot" w:pos="8494"/>
+            </w:tabs>
+            <w:rPr>
+              <w:rFonts w:eastAsiaTheme="minorEastAsia"/>
+              <w:noProof/>
+              <w:kern w:val="0"/>
+              <w:lang w:eastAsia="es-ES"/>
+              <w14:ligatures w14:val="none"/>
+            </w:rPr>
+          </w:pPr>
+          <w:hyperlink w:anchor="_Toc199185741" w:history="1">
+            <w:r>
+              <w:rPr>
+                <w:rStyle w:val="Hipervnculo"/>
+                <w:noProof/>
+              </w:rPr>
+              <w:t>Bibliografía</w:t>
+            </w:r>
+            <w:r>
+              <w:rPr>
+                <w:noProof/>
+                <w:webHidden/>
+              </w:rPr>
+              <w:tab/>
+            </w:r>
+            <w:r>
+              <w:rPr>
+                <w:noProof/>
+                <w:webHidden/>
+              </w:rPr>
+              <w:fldChar w:fldCharType="begin"/>
+            </w:r>
+            <w:r>
+              <w:rPr>
+                <w:noProof/>
+                <w:webHidden/>
+              </w:rPr>
+              <w:instrText xml:space="preserve"> PAGEREF _Toc199185741 \h </w:instrText>
+            </w:r>
+            <w:r>
+              <w:rPr>
+                <w:noProof/>
+                <w:webHidden/>
+              </w:rPr>
+            </w:r>
+            <w:r>
+              <w:rPr>
+                <w:noProof/>
+                <w:webHidden/>
+              </w:rPr>
+              <w:fldChar w:fldCharType="separate"/>
+            </w:r>
+            <w:r>
+              <w:rPr>
+                <w:noProof/>
+                <w:webHidden/>
+              </w:rPr>
+              <w:t>17</w:t>
             </w:r>
             <w:r>
               <w:rPr>
@@ -1484,13 +1564,13 @@
       <w:pPr>
         <w:pStyle w:val="Ttulo1"/>
       </w:pPr>
-      <w:bookmarkStart w:id="27" w:name="_Toc199168026"/>
-      <w:bookmarkStart w:id="28" w:name="_Toc199168049"/>
+      <w:bookmarkStart w:id="31" w:name="_Toc199168026"/>
+      <w:bookmarkStart w:id="32" w:name="_Toc199185728"/>
       <w:r>
         <w:t>Resumen ejecutivo</w:t>
       </w:r>
-      <w:bookmarkEnd w:id="27"/>
-      <w:bookmarkEnd w:id="28"/>
+      <w:bookmarkEnd w:id="31"/>
+      <w:bookmarkEnd w:id="32"/>
     </w:p>
     <w:p>
       <w:pPr>
@@ -1522,15 +1602,7 @@
         <w:t xml:space="preserve"> en el pro</w:t>
       </w:r>
       <w:r>
-        <w:t xml:space="preserve">yecto DP2-C1048, detallando el plan seguido a la hora de realizar los casos de prueba. También se detalla el rendimiento obtenido </w:t>
-      </w:r>
-      <w:proofErr w:type="spellStart"/>
-      <w:r>
-        <w:t>al</w:t>
-      </w:r>
-      <w:proofErr w:type="spellEnd"/>
-      <w:r>
-        <w:t xml:space="preserve"> repetir los </w:t>
+        <w:t xml:space="preserve">yecto DP2-C1048, detallando el plan seguido a la hora de realizar los casos de prueba. También se detalla el rendimiento obtenido al repetir los </w:t>
       </w:r>
       <w:proofErr w:type="spellStart"/>
       <w:r>
@@ -1546,15 +1618,15 @@
       <w:pPr>
         <w:pStyle w:val="Ttulo1"/>
       </w:pPr>
-      <w:bookmarkStart w:id="29" w:name="_Toc191326197"/>
-      <w:bookmarkStart w:id="30" w:name="_Toc199168027"/>
-      <w:bookmarkStart w:id="31" w:name="_Toc199168050"/>
+      <w:bookmarkStart w:id="33" w:name="_Toc191326197"/>
+      <w:bookmarkStart w:id="34" w:name="_Toc199168027"/>
+      <w:bookmarkStart w:id="35" w:name="_Toc199185729"/>
       <w:r>
         <w:t>Tabla de versiones</w:t>
       </w:r>
-      <w:bookmarkEnd w:id="29"/>
-      <w:bookmarkEnd w:id="30"/>
-      <w:bookmarkEnd w:id="31"/>
+      <w:bookmarkEnd w:id="33"/>
+      <w:bookmarkEnd w:id="34"/>
+      <w:bookmarkEnd w:id="35"/>
     </w:p>
     <w:tbl>
       <w:tblPr>
@@ -1713,9 +1785,81 @@
           </w:p>
         </w:tc>
       </w:tr>
+      <w:tr>
+        <w:trPr>
+          <w:trHeight w:val="300"/>
+        </w:trPr>
+        <w:tc>
+          <w:tcPr>
+            <w:tcW w:w="2830" w:type="dxa"/>
+            <w:tcBorders>
+              <w:top w:val="single" w:sz="12" w:space="0" w:color="000000" w:themeColor="text1"/>
+              <w:left w:val="single" w:sz="12" w:space="0" w:color="000000" w:themeColor="text1"/>
+              <w:bottom w:val="single" w:sz="12" w:space="0" w:color="000000" w:themeColor="text1"/>
+              <w:right w:val="single" w:sz="12" w:space="0" w:color="000000" w:themeColor="text1"/>
+            </w:tcBorders>
+          </w:tcPr>
+          <w:p>
+            <w:pPr>
+              <w:tabs>
+                <w:tab w:val="left" w:pos="468"/>
+                <w:tab w:val="center" w:pos="1307"/>
+              </w:tabs>
+            </w:pPr>
+            <w:r>
+              <w:tab/>
+            </w:r>
+            <w:r>
+              <w:tab/>
+              <w:t>1.1.0</w:t>
+            </w:r>
+          </w:p>
+        </w:tc>
+        <w:tc>
+          <w:tcPr>
+            <w:tcW w:w="2830" w:type="dxa"/>
+            <w:tcBorders>
+              <w:top w:val="single" w:sz="12" w:space="0" w:color="000000" w:themeColor="text1"/>
+              <w:left w:val="single" w:sz="12" w:space="0" w:color="000000" w:themeColor="text1"/>
+              <w:bottom w:val="single" w:sz="12" w:space="0" w:color="000000" w:themeColor="text1"/>
+              <w:right w:val="single" w:sz="12" w:space="0" w:color="000000" w:themeColor="text1"/>
+            </w:tcBorders>
+          </w:tcPr>
+          <w:p>
+            <w:pPr>
+              <w:jc w:val="center"/>
+            </w:pPr>
+            <w:r>
+              <w:t>Añadida conclusión</w:t>
+            </w:r>
+          </w:p>
+        </w:tc>
+        <w:tc>
+          <w:tcPr>
+            <w:tcW w:w="2830" w:type="dxa"/>
+            <w:tcBorders>
+              <w:top w:val="single" w:sz="12" w:space="0" w:color="000000" w:themeColor="text1"/>
+              <w:left w:val="single" w:sz="12" w:space="0" w:color="000000" w:themeColor="text1"/>
+              <w:bottom w:val="single" w:sz="12" w:space="0" w:color="000000" w:themeColor="text1"/>
+              <w:right w:val="single" w:sz="12" w:space="0" w:color="000000" w:themeColor="text1"/>
+            </w:tcBorders>
+          </w:tcPr>
+          <w:p>
+            <w:pPr>
+              <w:jc w:val="center"/>
+            </w:pPr>
+            <w:r>
+              <w:t>26/05/2025</w:t>
+            </w:r>
+          </w:p>
+        </w:tc>
+      </w:tr>
     </w:tbl>
     <w:p/>
-    <w:p/>
+    <w:p>
+      <w:bookmarkStart w:id="36" w:name="_GoBack"/>
+      <w:bookmarkEnd w:id="36"/>
+    </w:p>
     <w:p/>
     <w:p/>
     <w:p/>
@@ -1739,14 +1883,13 @@
       <w:pPr>
         <w:pStyle w:val="Ttulo1"/>
       </w:pPr>
-      <w:bookmarkStart w:id="32" w:name="_Toc199168028"/>
-      <w:bookmarkStart w:id="33" w:name="_Toc199168051"/>
-      <w:r>
-        <w:lastRenderedPageBreak/>
+      <w:bookmarkStart w:id="37" w:name="_Toc199168028"/>
+      <w:bookmarkStart w:id="38" w:name="_Toc199185730"/>
+      <w:r>
         <w:t>Introducción</w:t>
       </w:r>
-      <w:bookmarkEnd w:id="32"/>
-      <w:bookmarkEnd w:id="33"/>
+      <w:bookmarkEnd w:id="37"/>
+      <w:bookmarkEnd w:id="38"/>
     </w:p>
     <w:p>
       <w:pPr>
@@ -1789,22 +1932,14 @@
         <w:t>En cuanto al contenido de este, está dividido en varios apartados que se corresponden con</w:t>
       </w:r>
       <w:r>
-        <w:t xml:space="preserve"> la cobertura total lograda en </w:t>
+        <w:t xml:space="preserve"> la cobertura total lograda en el código, casos de prueba para las distintas </w:t>
       </w:r>
       <w:proofErr w:type="spellStart"/>
       <w:r>
-        <w:t>el</w:t>
+        <w:t>features</w:t>
       </w:r>
       <w:proofErr w:type="spellEnd"/>
       <w:r>
-        <w:t xml:space="preserve"> código, casos de prueba para las distintas </w:t>
-      </w:r>
-      <w:proofErr w:type="spellStart"/>
-      <w:r>
-        <w:t>features</w:t>
-      </w:r>
-      <w:proofErr w:type="spellEnd"/>
-      <w:r>
         <w:t xml:space="preserve"> implementadas indicando el resultado esperado de cada caso de prueba, tres análisis de rendimiento del código realizados en </w:t>
       </w:r>
       <w:proofErr w:type="gramStart"/>
@@ -1821,8 +1956,6 @@
       <w:r>
         <w:t>comparativa sobre los valores de rendimiento obtenidos con anterioridad según el caso en el que se ha llevado a cabo</w:t>
       </w:r>
-      <w:bookmarkStart w:id="34" w:name="_GoBack"/>
-      <w:bookmarkEnd w:id="34"/>
       <w:r>
         <w:t>.</w:t>
       </w:r>
@@ -1849,14 +1982,14 @@
       <w:pPr>
         <w:pStyle w:val="Ttulo1"/>
       </w:pPr>
-      <w:bookmarkStart w:id="35" w:name="_Toc199168029"/>
-      <w:bookmarkStart w:id="36" w:name="_Toc199168052"/>
+      <w:bookmarkStart w:id="39" w:name="_Toc199168029"/>
+      <w:bookmarkStart w:id="40" w:name="_Toc199185731"/>
       <w:r>
         <w:lastRenderedPageBreak/>
         <w:t>Cobertura del código</w:t>
       </w:r>
-      <w:bookmarkEnd w:id="35"/>
-      <w:bookmarkEnd w:id="36"/>
+      <w:bookmarkEnd w:id="39"/>
+      <w:bookmarkEnd w:id="40"/>
     </w:p>
     <w:p>
       <w:pPr>
@@ -1872,7 +2005,7 @@
           <w:lang w:eastAsia="es-ES"/>
         </w:rPr>
         <w:drawing>
-          <wp:inline distT="0" distB="0" distL="0" distR="0" wp14:anchorId="3CC1A5DB" wp14:editId="6C049713">
+          <wp:inline distT="0" distB="0" distL="0" distR="0" wp14:anchorId="6F598529" wp14:editId="5856798B">
             <wp:extent cx="5539648" cy="1889760"/>
             <wp:effectExtent l="0" t="0" r="4445" b="0"/>
             <wp:docPr id="1" name="Imagen 1"/>
@@ -1921,7 +2054,7 @@
           <w:lang w:eastAsia="es-ES"/>
         </w:rPr>
         <w:drawing>
-          <wp:inline distT="0" distB="0" distL="0" distR="0" wp14:anchorId="0724AFEA" wp14:editId="257D48CD">
+          <wp:inline distT="0" distB="0" distL="0" distR="0" wp14:anchorId="0881A8E2" wp14:editId="7138A257">
             <wp:extent cx="5562600" cy="1086486"/>
             <wp:effectExtent l="0" t="0" r="0" b="0"/>
             <wp:docPr id="3" name="Imagen 3"/>
@@ -1962,8 +2095,8 @@
       <w:pPr>
         <w:pStyle w:val="Ttulo1"/>
       </w:pPr>
-      <w:bookmarkStart w:id="37" w:name="_Toc199168030"/>
-      <w:bookmarkStart w:id="38" w:name="_Toc199168053"/>
+      <w:bookmarkStart w:id="41" w:name="_Toc199168030"/>
+      <w:bookmarkStart w:id="42" w:name="_Toc199185732"/>
       <w:r>
         <w:t xml:space="preserve">Casos de prueba de </w:t>
       </w:r>
@@ -1971,8 +2104,8 @@
       <w:r>
         <w:t>Booking</w:t>
       </w:r>
-      <w:bookmarkEnd w:id="37"/>
-      <w:bookmarkEnd w:id="38"/>
+      <w:bookmarkEnd w:id="41"/>
+      <w:bookmarkEnd w:id="42"/>
       <w:proofErr w:type="spellEnd"/>
     </w:p>
     <w:p>
@@ -4771,8 +4904,8 @@
       <w:pPr>
         <w:pStyle w:val="Ttulo1"/>
       </w:pPr>
-      <w:bookmarkStart w:id="39" w:name="_Toc199168031"/>
-      <w:bookmarkStart w:id="40" w:name="_Toc199168054"/>
+      <w:bookmarkStart w:id="43" w:name="_Toc199168031"/>
+      <w:bookmarkStart w:id="44" w:name="_Toc199185733"/>
       <w:r>
         <w:t xml:space="preserve">Casos de prueba de </w:t>
       </w:r>
@@ -4780,8 +4913,8 @@
       <w:r>
         <w:t>BookingRecord</w:t>
       </w:r>
-      <w:bookmarkEnd w:id="39"/>
-      <w:bookmarkEnd w:id="40"/>
+      <w:bookmarkEnd w:id="43"/>
+      <w:bookmarkEnd w:id="44"/>
       <w:proofErr w:type="spellEnd"/>
     </w:p>
     <w:p>
@@ -6438,8 +6571,8 @@
       <w:pPr>
         <w:pStyle w:val="Ttulo1"/>
       </w:pPr>
-      <w:bookmarkStart w:id="41" w:name="_Toc199168032"/>
-      <w:bookmarkStart w:id="42" w:name="_Toc199168055"/>
+      <w:bookmarkStart w:id="45" w:name="_Toc199168032"/>
+      <w:bookmarkStart w:id="46" w:name="_Toc199185734"/>
       <w:r>
         <w:t xml:space="preserve">Casos de prueba de </w:t>
       </w:r>
@@ -6447,8 +6580,8 @@
       <w:r>
         <w:t>Passenger</w:t>
       </w:r>
-      <w:bookmarkEnd w:id="41"/>
-      <w:bookmarkEnd w:id="42"/>
+      <w:bookmarkEnd w:id="45"/>
+      <w:bookmarkEnd w:id="46"/>
       <w:proofErr w:type="spellEnd"/>
     </w:p>
     <w:p>
@@ -8752,8 +8885,8 @@
       <w:pPr>
         <w:pStyle w:val="Ttulo1"/>
       </w:pPr>
-      <w:bookmarkStart w:id="43" w:name="_Toc199168033"/>
-      <w:bookmarkStart w:id="44" w:name="_Toc199168056"/>
+      <w:bookmarkStart w:id="47" w:name="_Toc199168033"/>
+      <w:bookmarkStart w:id="48" w:name="_Toc199185735"/>
       <w:r>
         <w:t xml:space="preserve">Performance </w:t>
       </w:r>
@@ -8768,8 +8901,8 @@
       <w:r>
         <w:t xml:space="preserve"> (Ordenador1)</w:t>
       </w:r>
-      <w:bookmarkEnd w:id="43"/>
-      <w:bookmarkEnd w:id="44"/>
+      <w:bookmarkEnd w:id="47"/>
+      <w:bookmarkEnd w:id="48"/>
     </w:p>
     <w:p>
       <w:r>
@@ -8798,7 +8931,7 @@
           <w:lang w:eastAsia="es-ES"/>
         </w:rPr>
         <w:drawing>
-          <wp:inline distT="0" distB="0" distL="0" distR="0" wp14:anchorId="525E9B11" wp14:editId="126FB6AB">
+          <wp:inline distT="0" distB="0" distL="0" distR="0" wp14:anchorId="24B8E54F" wp14:editId="6441CB5C">
             <wp:extent cx="3284220" cy="3597749"/>
             <wp:effectExtent l="0" t="0" r="0" b="3175"/>
             <wp:docPr id="4" name="Imagen 4"/>
@@ -8851,7 +8984,7 @@
         </w:rPr>
         <w:lastRenderedPageBreak/>
         <w:drawing>
-          <wp:inline distT="0" distB="0" distL="0" distR="0" wp14:anchorId="62BF6947" wp14:editId="6436BA9B">
+          <wp:inline distT="0" distB="0" distL="0" distR="0" wp14:anchorId="4B236316" wp14:editId="279D1497">
             <wp:extent cx="5852160" cy="2849880"/>
             <wp:effectExtent l="0" t="0" r="15240" b="7620"/>
             <wp:docPr id="6" name="Gráfico 6">
@@ -10721,8 +10854,8 @@
       <w:pPr>
         <w:pStyle w:val="Ttulo1"/>
       </w:pPr>
-      <w:bookmarkStart w:id="45" w:name="_Toc199168034"/>
-      <w:bookmarkStart w:id="46" w:name="_Toc199168057"/>
+      <w:bookmarkStart w:id="49" w:name="_Toc199168034"/>
+      <w:bookmarkStart w:id="50" w:name="_Toc199185736"/>
       <w:r>
         <w:t xml:space="preserve">Performance </w:t>
       </w:r>
@@ -10737,8 +10870,8 @@
       <w:r>
         <w:t xml:space="preserve"> (Ordenador 1)</w:t>
       </w:r>
-      <w:bookmarkEnd w:id="45"/>
-      <w:bookmarkEnd w:id="46"/>
+      <w:bookmarkEnd w:id="49"/>
+      <w:bookmarkEnd w:id="50"/>
     </w:p>
     <w:p>
       <w:r>
@@ -10774,7 +10907,7 @@
         </w:rPr>
         <w:lastRenderedPageBreak/>
         <w:drawing>
-          <wp:inline distT="0" distB="0" distL="0" distR="0" wp14:anchorId="22A1C924" wp14:editId="33AE3515">
+          <wp:inline distT="0" distB="0" distL="0" distR="0" wp14:anchorId="502BB747" wp14:editId="3822F124">
             <wp:extent cx="3218981" cy="3688080"/>
             <wp:effectExtent l="0" t="0" r="635" b="7620"/>
             <wp:docPr id="7" name="Imagen 7"/>
@@ -10834,7 +10967,7 @@
           <w:lang w:eastAsia="es-ES"/>
         </w:rPr>
         <w:drawing>
-          <wp:inline distT="0" distB="0" distL="0" distR="0" wp14:anchorId="3D3739A6" wp14:editId="0AAB790A">
+          <wp:inline distT="0" distB="0" distL="0" distR="0" wp14:anchorId="2F89BD75" wp14:editId="52360101">
             <wp:extent cx="5794067" cy="2941320"/>
             <wp:effectExtent l="0" t="0" r="0" b="0"/>
             <wp:docPr id="8" name="Imagen 8"/>
@@ -12671,8 +12804,8 @@
       <w:pPr>
         <w:pStyle w:val="Ttulo1"/>
       </w:pPr>
-      <w:bookmarkStart w:id="47" w:name="_Toc199168035"/>
-      <w:bookmarkStart w:id="48" w:name="_Toc199168058"/>
+      <w:bookmarkStart w:id="51" w:name="_Toc199168035"/>
+      <w:bookmarkStart w:id="52" w:name="_Toc199185737"/>
       <w:r>
         <w:t xml:space="preserve">Performance </w:t>
       </w:r>
@@ -12684,8 +12817,8 @@
       <w:r>
         <w:t xml:space="preserve"> después de añadir índices (Ordenador 2)</w:t>
       </w:r>
-      <w:bookmarkEnd w:id="47"/>
-      <w:bookmarkEnd w:id="48"/>
+      <w:bookmarkEnd w:id="51"/>
+      <w:bookmarkEnd w:id="52"/>
     </w:p>
     <w:p>
       <w:r>
@@ -12702,8 +12835,12 @@
     </w:p>
     <w:p>
       <w:r>
+        <w:rPr>
+          <w:noProof/>
+          <w:lang w:eastAsia="es-ES"/>
+        </w:rPr>
         <w:drawing>
-          <wp:inline distT="0" distB="0" distL="0" distR="0" wp14:anchorId="6F4F1F0A" wp14:editId="4966BB7E">
+          <wp:inline distT="0" distB="0" distL="0" distR="0" wp14:anchorId="7CD1527C" wp14:editId="0556580F">
             <wp:extent cx="2951325" cy="3360420"/>
             <wp:effectExtent l="0" t="0" r="1905" b="0"/>
             <wp:docPr id="2" name="Imagen 2"/>
@@ -12748,7 +12885,7 @@
         </w:rPr>
         <w:lastRenderedPageBreak/>
         <w:drawing>
-          <wp:inline distT="0" distB="0" distL="0" distR="0" wp14:anchorId="0533AA2B" wp14:editId="2A13DB7C">
+          <wp:inline distT="0" distB="0" distL="0" distR="0" wp14:anchorId="5C7CF869" wp14:editId="4152C07E">
             <wp:extent cx="4572000" cy="2743200"/>
             <wp:effectExtent l="0" t="0" r="0" b="0"/>
             <wp:docPr id="9" name="Gráfico 9">
@@ -14112,16 +14249,16 @@
       <w:pPr>
         <w:pStyle w:val="Ttulo1"/>
       </w:pPr>
-      <w:bookmarkStart w:id="49" w:name="_Toc199168036"/>
-      <w:bookmarkStart w:id="50" w:name="_Toc199168059"/>
+      <w:bookmarkStart w:id="53" w:name="_Toc199168036"/>
+      <w:bookmarkStart w:id="54" w:name="_Toc199185738"/>
       <w:r>
         <w:t>Contraste de 95% de confianza</w:t>
       </w:r>
       <w:r>
         <w:t xml:space="preserve"> al añadir índices</w:t>
       </w:r>
-      <w:bookmarkEnd w:id="49"/>
-      <w:bookmarkEnd w:id="50"/>
+      <w:bookmarkEnd w:id="53"/>
+      <w:bookmarkEnd w:id="54"/>
     </w:p>
     <w:p>
       <w:r>
@@ -15799,13 +15936,13 @@
       <w:pPr>
         <w:pStyle w:val="Ttulo1"/>
       </w:pPr>
-      <w:bookmarkStart w:id="51" w:name="_Toc199168037"/>
-      <w:bookmarkStart w:id="52" w:name="_Toc199168060"/>
+      <w:bookmarkStart w:id="55" w:name="_Toc199168037"/>
+      <w:bookmarkStart w:id="56" w:name="_Toc199185739"/>
       <w:r>
         <w:t>Contraste de 95% de confianza comparación con otro ordenador</w:t>
       </w:r>
-      <w:bookmarkEnd w:id="51"/>
-      <w:bookmarkEnd w:id="52"/>
+      <w:bookmarkEnd w:id="55"/>
+      <w:bookmarkEnd w:id="56"/>
     </w:p>
     <w:p>
       <w:pPr>
@@ -17328,8 +17465,16 @@
         <w:rPr>
           <w:lang w:val="en-US"/>
         </w:rPr>
-        <w:t xml:space="preserve"> de dos colas</w:t>
-      </w:r>
+        <w:t xml:space="preserve"> de dos colas </w:t>
+      </w:r>
+      <w:proofErr w:type="spellStart"/>
+      <w:r>
+        <w:rPr>
+          <w:lang w:val="en-US"/>
+        </w:rPr>
+        <w:t>es</w:t>
+      </w:r>
+      <w:proofErr w:type="spellEnd"/>
       <w:r>
         <w:rPr>
           <w:lang w:val="en-US"/>
@@ -17341,7 +17486,7 @@
         <w:rPr>
           <w:lang w:val="en-US"/>
         </w:rPr>
-        <w:t>es</w:t>
+        <w:t>significativamente</w:t>
       </w:r>
       <w:proofErr w:type="spellEnd"/>
       <w:r>
@@ -17355,7 +17500,35 @@
         <w:rPr>
           <w:lang w:val="en-US"/>
         </w:rPr>
-        <w:t>significativamente</w:t>
+        <w:t>menor</w:t>
+      </w:r>
+      <w:proofErr w:type="spellEnd"/>
+      <w:r>
+        <w:rPr>
+          <w:lang w:val="en-US"/>
+        </w:rPr>
+        <w:t xml:space="preserve"> a </w:t>
+      </w:r>
+      <w:proofErr w:type="spellStart"/>
+      <w:r>
+        <w:rPr>
+          <w:lang w:val="en-US"/>
+        </w:rPr>
+        <w:t>alfa</w:t>
+      </w:r>
+      <w:proofErr w:type="spellEnd"/>
+      <w:r>
+        <w:rPr>
+          <w:lang w:val="en-US"/>
+        </w:rPr>
+        <w:t xml:space="preserve">. </w:t>
+      </w:r>
+      <w:proofErr w:type="spellStart"/>
+      <w:r>
+        <w:rPr>
+          <w:lang w:val="en-US"/>
+        </w:rPr>
+        <w:t>Por</w:t>
       </w:r>
       <w:proofErr w:type="spellEnd"/>
       <w:r>
@@ -17369,35 +17542,21 @@
         <w:rPr>
           <w:lang w:val="en-US"/>
         </w:rPr>
-        <w:t>menor</w:t>
+        <w:t>tanto</w:t>
       </w:r>
       <w:proofErr w:type="spellEnd"/>
       <w:r>
         <w:rPr>
           <w:lang w:val="en-US"/>
         </w:rPr>
-        <w:t xml:space="preserve"> a </w:t>
+        <w:t xml:space="preserve">, </w:t>
       </w:r>
       <w:proofErr w:type="spellStart"/>
       <w:r>
         <w:rPr>
           <w:lang w:val="en-US"/>
         </w:rPr>
-        <w:t>alfa</w:t>
-      </w:r>
-      <w:proofErr w:type="spellEnd"/>
-      <w:r>
-        <w:rPr>
-          <w:lang w:val="en-US"/>
-        </w:rPr>
-        <w:t xml:space="preserve">. </w:t>
-      </w:r>
-      <w:proofErr w:type="spellStart"/>
-      <w:r>
-        <w:rPr>
-          <w:lang w:val="en-US"/>
-        </w:rPr>
-        <w:t>Por</w:t>
+        <w:t>podemos</w:t>
       </w:r>
       <w:proofErr w:type="spellEnd"/>
       <w:r>
@@ -17411,21 +17570,21 @@
         <w:rPr>
           <w:lang w:val="en-US"/>
         </w:rPr>
-        <w:t>tanto</w:t>
+        <w:t>comparar</w:t>
       </w:r>
       <w:proofErr w:type="spellEnd"/>
       <w:r>
         <w:rPr>
           <w:lang w:val="en-US"/>
         </w:rPr>
-        <w:t xml:space="preserve">, </w:t>
+        <w:t xml:space="preserve"> las medias de </w:t>
       </w:r>
       <w:proofErr w:type="spellStart"/>
       <w:r>
         <w:rPr>
           <w:lang w:val="en-US"/>
         </w:rPr>
-        <w:t>podemos</w:t>
+        <w:t>los</w:t>
       </w:r>
       <w:proofErr w:type="spellEnd"/>
       <w:r>
@@ -17439,21 +17598,35 @@
         <w:rPr>
           <w:lang w:val="en-US"/>
         </w:rPr>
-        <w:t>comparar</w:t>
+        <w:t>timpos</w:t>
       </w:r>
       <w:proofErr w:type="spellEnd"/>
       <w:r>
         <w:rPr>
           <w:lang w:val="en-US"/>
         </w:rPr>
-        <w:t xml:space="preserve"> las medias de </w:t>
+        <w:t xml:space="preserve"> de </w:t>
       </w:r>
       <w:proofErr w:type="spellStart"/>
       <w:r>
         <w:rPr>
           <w:lang w:val="en-US"/>
         </w:rPr>
-        <w:t>los</w:t>
+        <w:t>respuesta</w:t>
+      </w:r>
+      <w:proofErr w:type="spellEnd"/>
+      <w:r>
+        <w:rPr>
+          <w:lang w:val="en-US"/>
+        </w:rPr>
+        <w:t xml:space="preserve">. Como el </w:t>
+      </w:r>
+      <w:proofErr w:type="spellStart"/>
+      <w:r>
+        <w:rPr>
+          <w:lang w:val="en-US"/>
+        </w:rPr>
+        <w:t>tiempo</w:t>
       </w:r>
       <w:proofErr w:type="spellEnd"/>
       <w:r>
@@ -17467,62 +17640,14 @@
         <w:rPr>
           <w:lang w:val="en-US"/>
         </w:rPr>
-        <w:t>timpos</w:t>
+        <w:t>medio</w:t>
       </w:r>
       <w:proofErr w:type="spellEnd"/>
       <w:r>
         <w:rPr>
           <w:lang w:val="en-US"/>
         </w:rPr>
-        <w:t xml:space="preserve"> de </w:t>
-      </w:r>
-      <w:proofErr w:type="spellStart"/>
-      <w:r>
-        <w:rPr>
-          <w:lang w:val="en-US"/>
-        </w:rPr>
-        <w:t>respuesta</w:t>
-      </w:r>
-      <w:proofErr w:type="spellEnd"/>
-      <w:r>
-        <w:rPr>
-          <w:lang w:val="en-US"/>
-        </w:rPr>
-        <w:t xml:space="preserve">. Como el </w:t>
-      </w:r>
-      <w:proofErr w:type="spellStart"/>
-      <w:r>
-        <w:rPr>
-          <w:lang w:val="en-US"/>
-        </w:rPr>
-        <w:t>tiempo</w:t>
-      </w:r>
-      <w:proofErr w:type="spellEnd"/>
-      <w:r>
-        <w:rPr>
-          <w:lang w:val="en-US"/>
-        </w:rPr>
-        <w:t xml:space="preserve"> </w:t>
-      </w:r>
-      <w:proofErr w:type="spellStart"/>
-      <w:r>
-        <w:rPr>
-          <w:lang w:val="en-US"/>
-        </w:rPr>
-        <w:t>medio</w:t>
-      </w:r>
-      <w:proofErr w:type="spellEnd"/>
-      <w:r>
-        <w:rPr>
-          <w:lang w:val="en-US"/>
-        </w:rPr>
-        <w:t xml:space="preserve"> </w:t>
-      </w:r>
-      <w:r>
-        <w:rPr>
-          <w:lang w:val="en-US"/>
-        </w:rPr>
-        <w:t xml:space="preserve">del Ordenador2 </w:t>
+        <w:t xml:space="preserve"> del Ordenador2 </w:t>
       </w:r>
       <w:proofErr w:type="spellStart"/>
       <w:r>
@@ -17607,13 +17732,67 @@
       <w:pPr>
         <w:pStyle w:val="Ttulo1"/>
       </w:pPr>
-      <w:bookmarkStart w:id="53" w:name="_Toc199168038"/>
-      <w:bookmarkStart w:id="54" w:name="_Toc199168061"/>
+      <w:bookmarkStart w:id="57" w:name="_Toc199185740"/>
+      <w:r>
+        <w:t>Conclusión</w:t>
+      </w:r>
+      <w:bookmarkEnd w:id="57"/>
+    </w:p>
+    <w:p>
+      <w:r>
+        <w:t xml:space="preserve">En un proyecto es muy importante tener casos de pruebas definidos para confirmar que la aplicación desarrollada funciona como se espera y no dejar sin probar ningún caso. Para poder automatizar estas pruebas y no tener que realizarlas manualmente se hace uso de los </w:t>
+      </w:r>
+      <w:proofErr w:type="spellStart"/>
+      <w:r>
+        <w:t>tests</w:t>
+      </w:r>
+      <w:proofErr w:type="spellEnd"/>
+      <w:r>
+        <w:t xml:space="preserve">, en nuestro caso test </w:t>
+      </w:r>
+      <w:proofErr w:type="spellStart"/>
+      <w:r>
+        <w:t>end</w:t>
+      </w:r>
+      <w:proofErr w:type="spellEnd"/>
+      <w:r>
+        <w:t>-to-</w:t>
+      </w:r>
+      <w:proofErr w:type="spellStart"/>
+      <w:r>
+        <w:t>end</w:t>
+      </w:r>
+      <w:proofErr w:type="spellEnd"/>
+      <w:r>
+        <w:t>.</w:t>
+      </w:r>
+    </w:p>
+    <w:p>
+      <w:r>
+        <w:t xml:space="preserve">No solo es importante testear que la aplicación funcione, sino que también hay que comprobar el rendimiento. Estas pruebas de rendimiento pueden ayudarnos a optimizar mucho nuestra </w:t>
+      </w:r>
+      <w:r>
+        <w:lastRenderedPageBreak/>
+        <w:t xml:space="preserve">aplicación y hacer que funcione sin operaciones ineficientes por tener métodos o consultas mal optimizadas. Todo esto repercute en la experiencia de usuario, a menor tiempo de respuesta </w:t>
+      </w:r>
+      <w:r>
+        <w:t>mejor experiencia de usuario.</w:t>
+      </w:r>
+      <w:r>
+        <w:t xml:space="preserve"> </w:t>
+      </w:r>
+    </w:p>
+    <w:p>
+      <w:pPr>
+        <w:pStyle w:val="Ttulo1"/>
+      </w:pPr>
+      <w:bookmarkStart w:id="58" w:name="_Toc199168038"/>
+      <w:bookmarkStart w:id="59" w:name="_Toc199185741"/>
       <w:r>
         <w:t>Bibliografía</w:t>
       </w:r>
-      <w:bookmarkEnd w:id="53"/>
-      <w:bookmarkEnd w:id="54"/>
+      <w:bookmarkEnd w:id="58"/>
+      <w:bookmarkEnd w:id="59"/>
     </w:p>
     <w:p>
       <w:r>

</xml_diff>